<commit_message>
Color adjustments and shadow
</commit_message>
<xml_diff>
--- a/Aadithya_Resume.docx
+++ b/Aadithya_Resume.docx
@@ -136,11 +136,9 @@
           </mc:Fallback>
         </mc:AlternateContent>
       </w:r>
-      <w:proofErr w:type="spellStart"/>
       <w:r>
         <w:t>U.Aadithya</w:t>
       </w:r>
-      <w:proofErr w:type="spellEnd"/>
     </w:p>
     <w:p>
       <w:pPr>
@@ -231,21 +229,19 @@
         <w:rPr>
           <w:spacing w:val="-1"/>
         </w:rPr>
-        <w:t>129-A</w:t>
-      </w:r>
-      <w:proofErr w:type="gramStart"/>
+        <w:t>129-A,</w:t>
+      </w:r>
       <w:r>
         <w:rPr>
           <w:spacing w:val="-1"/>
         </w:rPr>
-        <w:t>,Pycrofts</w:t>
-      </w:r>
-      <w:proofErr w:type="gramEnd"/>
+        <w:t xml:space="preserve"> </w:t>
+      </w:r>
       <w:r>
         <w:rPr>
           <w:spacing w:val="-1"/>
         </w:rPr>
-        <w:t xml:space="preserve"> Garden,</w:t>
+        <w:t>Pycrofts Garden,</w:t>
       </w:r>
     </w:p>
     <w:p>
@@ -1108,16 +1104,6 @@
           <w:p>
             <w:pPr>
               <w:pStyle w:val="TableParagraph"/>
-              <w:spacing w:before="10" w:line="120" w:lineRule="exact"/>
-              <w:rPr>
-                <w:sz w:val="12"/>
-                <w:szCs w:val="12"/>
-              </w:rPr>
-            </w:pPr>
-          </w:p>
-          <w:p>
-            <w:pPr>
-              <w:pStyle w:val="TableParagraph"/>
               <w:ind w:left="417"/>
               <w:rPr>
                 <w:rFonts w:ascii="Constantia" w:eastAsia="Constantia" w:hAnsi="Constantia" w:cs="Constantia"/>
@@ -1247,17 +1233,6 @@
               </w:rPr>
               <w:t>of</w:t>
             </w:r>
-          </w:p>
-          <w:p>
-            <w:pPr>
-              <w:pStyle w:val="TableParagraph"/>
-              <w:spacing w:before="10"/>
-              <w:jc w:val="center"/>
-              <w:rPr>
-                <w:sz w:val="12"/>
-                <w:szCs w:val="12"/>
-              </w:rPr>
-            </w:pPr>
           </w:p>
           <w:p>
             <w:pPr>
@@ -1483,17 +1458,8 @@
                 <w:rFonts w:ascii="Constantia" w:eastAsia="Constantia" w:hAnsi="Constantia" w:cs="Constantia"/>
                 <w:spacing w:val="-1"/>
               </w:rPr>
-              <w:t xml:space="preserve">SBOA Matriculation higher </w:t>
+              <w:t>SBOA Matriculation higher sec.school</w:t>
             </w:r>
-            <w:proofErr w:type="spellStart"/>
-            <w:r>
-              <w:rPr>
-                <w:rFonts w:ascii="Constantia" w:eastAsia="Constantia" w:hAnsi="Constantia" w:cs="Constantia"/>
-                <w:spacing w:val="-1"/>
-              </w:rPr>
-              <w:t>sec.school</w:t>
-            </w:r>
-            <w:proofErr w:type="spellEnd"/>
           </w:p>
           <w:p>
             <w:pPr>
@@ -1726,7 +1692,6 @@
               </w:rPr>
               <w:t xml:space="preserve">Higher </w:t>
             </w:r>
-            <w:proofErr w:type="spellStart"/>
             <w:r>
               <w:rPr>
                 <w:rFonts w:ascii="Constantia" w:eastAsia="Constantia" w:hAnsi="Constantia" w:cs="Constantia"/>
@@ -1734,7 +1699,6 @@
               </w:rPr>
               <w:t>sec.school</w:t>
             </w:r>
-            <w:proofErr w:type="spellEnd"/>
             <w:r>
               <w:rPr>
                 <w:rFonts w:ascii="Constantia" w:eastAsia="Constantia" w:hAnsi="Constantia" w:cs="Constantia"/>
@@ -2076,27 +2040,11 @@
         </w:rPr>
         <w:t xml:space="preserve"> </w:t>
       </w:r>
-      <w:proofErr w:type="spellStart"/>
-      <w:proofErr w:type="gramStart"/>
       <w:r>
         <w:rPr>
           <w:spacing w:val="-2"/>
         </w:rPr>
-        <w:t>Ampps</w:t>
-      </w:r>
-      <w:proofErr w:type="spellEnd"/>
-      <w:r>
-        <w:rPr>
-          <w:spacing w:val="-2"/>
-        </w:rPr>
-        <w:t>(</w:t>
-      </w:r>
-      <w:proofErr w:type="gramEnd"/>
-      <w:r>
-        <w:rPr>
-          <w:spacing w:val="-2"/>
-        </w:rPr>
-        <w:t>for server)</w:t>
+        <w:t>Ampps(for server)</w:t>
       </w:r>
       <w:r>
         <w:rPr>
@@ -2127,57 +2075,7 @@
         <w:rPr>
           <w:spacing w:val="-1"/>
         </w:rPr>
-        <w:t xml:space="preserve">PHP, </w:t>
-      </w:r>
-      <w:proofErr w:type="spellStart"/>
-      <w:proofErr w:type="gramStart"/>
-      <w:r>
-        <w:rPr>
-          <w:spacing w:val="-1"/>
-        </w:rPr>
-        <w:t>MySqli</w:t>
-      </w:r>
-      <w:proofErr w:type="spellEnd"/>
-      <w:r>
-        <w:rPr>
-          <w:spacing w:val="-1"/>
-        </w:rPr>
-        <w:t xml:space="preserve"> ,</w:t>
-      </w:r>
-      <w:proofErr w:type="gramEnd"/>
-      <w:r>
-        <w:rPr>
-          <w:spacing w:val="-1"/>
-        </w:rPr>
-        <w:t xml:space="preserve"> </w:t>
-      </w:r>
-      <w:proofErr w:type="spellStart"/>
-      <w:r>
-        <w:rPr>
-          <w:spacing w:val="-1"/>
-        </w:rPr>
-        <w:t>Javascript</w:t>
-      </w:r>
-      <w:proofErr w:type="spellEnd"/>
-      <w:r>
-        <w:rPr>
-          <w:spacing w:val="-1"/>
-        </w:rPr>
-        <w:t xml:space="preserve"> , </w:t>
-      </w:r>
-      <w:proofErr w:type="spellStart"/>
-      <w:r>
-        <w:rPr>
-          <w:spacing w:val="-1"/>
-        </w:rPr>
-        <w:t>Jquery</w:t>
-      </w:r>
-      <w:proofErr w:type="spellEnd"/>
-      <w:r>
-        <w:rPr>
-          <w:spacing w:val="-1"/>
-        </w:rPr>
-        <w:t xml:space="preserve"> , </w:t>
+        <w:t xml:space="preserve">PHP, MySqli , Javascript , Jquery , </w:t>
       </w:r>
       <w:r>
         <w:rPr>
@@ -2259,17 +2157,7 @@
         <w:t xml:space="preserve"> </w:t>
       </w:r>
       <w:r>
-        <w:t xml:space="preserve">This project was submitted as part of abacus. It provides </w:t>
-      </w:r>
-      <w:proofErr w:type="spellStart"/>
-      <w:proofErr w:type="gramStart"/>
-      <w:r>
-        <w:t>a</w:t>
-      </w:r>
-      <w:proofErr w:type="spellEnd"/>
-      <w:proofErr w:type="gramEnd"/>
-      <w:r>
-        <w:t xml:space="preserve"> easy to use interface for both the seller and the buyer by providing online database for the seller to insert,</w:t>
+        <w:t>This project was submitted as part of abacus. It provides a easy to use interface for both the seller and the buyer by providing online database for the seller to insert,</w:t>
       </w:r>
       <w:r>
         <w:t xml:space="preserve"> </w:t>
@@ -2347,9 +2235,6 @@
         <w:spacing w:line="360" w:lineRule="auto"/>
         <w:ind w:left="201" w:right="553"/>
         <w:jc w:val="both"/>
-        <w:rPr>
-          <w:spacing w:val="49"/>
-        </w:rPr>
       </w:pPr>
       <w:r>
         <w:rPr>
@@ -2364,17 +2249,18 @@
         <w:t xml:space="preserve"> </w:t>
       </w:r>
       <w:r>
-        <w:t xml:space="preserve">This project was submitted as part of abacus. It provides </w:t>
-      </w:r>
-      <w:proofErr w:type="spellStart"/>
-      <w:proofErr w:type="gramStart"/>
-      <w:r>
-        <w:t>a</w:t>
-      </w:r>
-      <w:proofErr w:type="spellEnd"/>
-      <w:proofErr w:type="gramEnd"/>
-      <w:r>
-        <w:t xml:space="preserve"> easy to use interface for both the seller and the buyer by providing online database for the seller to insert, delete and change price and category of the product and latest UI features for the buyer such as navigation drawer for the categories and action bar search for easy search of products. It also allows the user to add ‘to-buy notes’. The shopping cart list is sent to the buyer via email.</w:t>
+        <w:rPr>
+          <w:spacing w:val="3"/>
+        </w:rPr>
+        <w:t>Various OCR outputs were taken and the common mistakes were identified. Many of the papers submitted on this topic were taken and analyzed .M</w:t>
+      </w:r>
+      <w:bookmarkStart w:id="0" w:name="_GoBack"/>
+      <w:bookmarkEnd w:id="0"/>
+      <w:r>
+        <w:rPr>
+          <w:spacing w:val="3"/>
+        </w:rPr>
+        <w:t>ore accurate algorithms were framed both contextually and OCR related. The project is underway and is expected to completed on February end. The project is expected to come up with more accurate results and is going to be hosted for public use.</w:t>
       </w:r>
     </w:p>
     <w:p>
@@ -2500,15 +2386,7 @@
         <w:rPr>
           <w:spacing w:val="-1"/>
         </w:rPr>
-        <w:t>Descr</w:t>
-      </w:r>
-      <w:bookmarkStart w:id="0" w:name="_GoBack"/>
-      <w:bookmarkEnd w:id="0"/>
-      <w:r>
-        <w:rPr>
-          <w:spacing w:val="-1"/>
-        </w:rPr>
-        <w:t>iption:</w:t>
+        <w:t>Description:</w:t>
       </w:r>
       <w:r>
         <w:rPr>
@@ -2518,6 +2396,51 @@
       </w:r>
       <w:r>
         <w:t xml:space="preserve">Athena was an online coding event by Kurukshetra ’15, </w:t>
+      </w:r>
+      <w:r>
+        <w:t>where participants have to code for 20 questions in a span of 2 hours and come up with the correct answer.</w:t>
+      </w:r>
+      <w:r>
+        <w:t xml:space="preserve"> </w:t>
+      </w:r>
+      <w:r>
+        <w:t>I, along with two other Kurukshetra members organized the event.</w:t>
+      </w:r>
+      <w:r>
+        <w:t xml:space="preserve"> </w:t>
+      </w:r>
+      <w:r>
+        <w:t>The event was a hit a</w:t>
+      </w:r>
+      <w:r>
+        <w:t>nd we found a new way of marketing</w:t>
+      </w:r>
+      <w:r>
+        <w:t xml:space="preserve"> </w:t>
+      </w:r>
+      <w:r>
+        <w:t>(</w:t>
+      </w:r>
+      <w:r>
+        <w:t xml:space="preserve">posting </w:t>
+      </w:r>
+      <w:r>
+        <w:t xml:space="preserve">in many of the </w:t>
+      </w:r>
+      <w:r>
+        <w:t>colleges</w:t>
+      </w:r>
+      <w:r>
+        <w:t xml:space="preserve"> coders group)</w:t>
+      </w:r>
+      <w:r>
+        <w:t xml:space="preserve">, because of which we got many participants. </w:t>
+      </w:r>
+      <w:r>
+        <w:t>The screen shots of the site are</w:t>
+      </w:r>
+      <w:r>
+        <w:t xml:space="preserve"> available in my personal site http://aadithyau.github.io</w:t>
       </w:r>
     </w:p>
     <w:p>
@@ -2587,6 +2510,7 @@
           <w:sz w:val="29"/>
           <w:szCs w:val="29"/>
         </w:rPr>
+        <w:lastRenderedPageBreak/>
         <w:t>Software Skills</w:t>
       </w:r>
     </w:p>
@@ -2864,7 +2788,6 @@
         <w:rPr>
           <w:rStyle w:val="ft28"/>
         </w:rPr>
-        <w:lastRenderedPageBreak/>
         <w:t>Database: Oracle SQL+, MySQL (Basic)</w:t>
       </w:r>
     </w:p>
@@ -4396,15 +4319,7 @@
         <w:t>up Mania</w:t>
       </w:r>
       <w:r>
-        <w:t xml:space="preserve"> in </w:t>
-      </w:r>
-      <w:proofErr w:type="spellStart"/>
-      <w:r>
-        <w:t>Prayatna</w:t>
-      </w:r>
-      <w:proofErr w:type="spellEnd"/>
-      <w:r>
-        <w:t xml:space="preserve"> 2014</w:t>
+        <w:t xml:space="preserve"> in Prayatna 2014</w:t>
       </w:r>
       <w:r>
         <w:t>, MIT International CSE symposium</w:t>
@@ -8640,7 +8555,7 @@
 </file>
 
 <file path=customXml/itemProps1.xml><?xml version="1.0" encoding="utf-8"?>
-<ds:datastoreItem xmlns:ds="http://schemas.openxmlformats.org/officeDocument/2006/customXml" ds:itemID="{597D6E9E-6641-429D-A8CA-87655F48F27E}">
+<ds:datastoreItem xmlns:ds="http://schemas.openxmlformats.org/officeDocument/2006/customXml" ds:itemID="{ACD9FD85-CE14-401A-BA4C-D47AC4B1AD04}">
   <ds:schemaRefs>
     <ds:schemaRef ds:uri="http://schemas.openxmlformats.org/officeDocument/2006/bibliography"/>
   </ds:schemaRefs>

</xml_diff>